<commit_message>
Added in database details and references
</commit_message>
<xml_diff>
--- a/SystemArc.docx
+++ b/SystemArc.docx
@@ -393,23 +393,7 @@
           <w:szCs w:val="28"/>
         </w:rPr>
         <w:lastRenderedPageBreak/>
-        <w:t xml:space="preserve">Request Processing in a way that the frontend sends a HTTPS request to the </w:t>
-      </w:r>
-      <w:proofErr w:type="gramStart"/>
-      <w:r>
-        <w:rPr>
-          <w:sz w:val="28"/>
-          <w:szCs w:val="28"/>
-        </w:rPr>
-        <w:t>flask  ,</w:t>
-      </w:r>
-      <w:proofErr w:type="gramEnd"/>
-      <w:r>
-        <w:rPr>
-          <w:sz w:val="28"/>
-          <w:szCs w:val="28"/>
-        </w:rPr>
-        <w:t xml:space="preserve"> Flask then processes the requests and then communicates it to the Backed , i.e. the </w:t>
+        <w:t xml:space="preserve">Request Processing in a way that the frontend sends a HTTPS request to the flask  , Flask then processes the requests and then communicates it to the Backed , i.e. the </w:t>
       </w:r>
       <w:r>
         <w:rPr>
@@ -560,7 +544,6 @@
         </w:rPr>
       </w:pPr>
       <w:proofErr w:type="spellStart"/>
-      <w:proofErr w:type="gramStart"/>
       <w:r>
         <w:rPr>
           <w:sz w:val="28"/>
@@ -574,15 +557,7 @@
           <w:sz w:val="28"/>
           <w:szCs w:val="28"/>
         </w:rPr>
-        <w:t xml:space="preserve"> :</w:t>
-      </w:r>
-      <w:proofErr w:type="gramEnd"/>
-      <w:r>
-        <w:rPr>
-          <w:sz w:val="28"/>
-          <w:szCs w:val="28"/>
-        </w:rPr>
-        <w:t xml:space="preserve"> This helps real time communication between Pi and the frontend App , the app will be subscribed to the </w:t>
+        <w:t xml:space="preserve"> : This helps real time communication between Pi and the frontend App , the app will be subscribed to the </w:t>
       </w:r>
       <w:proofErr w:type="spellStart"/>
       <w:r>
@@ -638,39 +613,7 @@
           <w:sz w:val="28"/>
           <w:szCs w:val="28"/>
         </w:rPr>
-        <w:t xml:space="preserve">AWS IOT </w:t>
-      </w:r>
-      <w:proofErr w:type="gramStart"/>
-      <w:r>
-        <w:rPr>
-          <w:sz w:val="28"/>
-          <w:szCs w:val="28"/>
-        </w:rPr>
-        <w:t>Core :</w:t>
-      </w:r>
-      <w:proofErr w:type="gramEnd"/>
-      <w:r>
-        <w:rPr>
-          <w:sz w:val="28"/>
-          <w:szCs w:val="28"/>
-        </w:rPr>
-        <w:t xml:space="preserve"> During research came the fact that this provides a secure management and MQTT communication . This is optional as </w:t>
-      </w:r>
-      <w:proofErr w:type="gramStart"/>
-      <w:r>
-        <w:rPr>
-          <w:sz w:val="28"/>
-          <w:szCs w:val="28"/>
-        </w:rPr>
-        <w:t>its</w:t>
-      </w:r>
-      <w:proofErr w:type="gramEnd"/>
-      <w:r>
-        <w:rPr>
-          <w:sz w:val="28"/>
-          <w:szCs w:val="28"/>
-        </w:rPr>
-        <w:t xml:space="preserve"> not been discussed yet with the project Manger / John </w:t>
+        <w:t xml:space="preserve">AWS IOT Core : During research came the fact that this provides a secure management and MQTT communication . This is optional as its not been discussed yet with the project Manger / John </w:t>
       </w:r>
     </w:p>
     <w:p>
@@ -931,75 +874,36 @@
     </w:p>
     <w:p>
       <w:pPr>
-        <w:pStyle w:val="ListParagraph"/>
-        <w:rPr>
-          <w:sz w:val="28"/>
-          <w:szCs w:val="28"/>
-        </w:rPr>
-      </w:pPr>
-    </w:p>
-    <w:p>
-      <w:pPr>
-        <w:pStyle w:val="ListParagraph"/>
-        <w:rPr>
-          <w:sz w:val="28"/>
-          <w:szCs w:val="28"/>
-        </w:rPr>
-      </w:pPr>
-    </w:p>
-    <w:p>
-      <w:pPr>
-        <w:pStyle w:val="ListParagraph"/>
-        <w:rPr>
-          <w:sz w:val="28"/>
-          <w:szCs w:val="28"/>
-        </w:rPr>
-      </w:pPr>
-    </w:p>
-    <w:p>
-      <w:pPr>
-        <w:pStyle w:val="ListParagraph"/>
-        <w:rPr>
-          <w:sz w:val="28"/>
-          <w:szCs w:val="28"/>
-        </w:rPr>
-      </w:pPr>
-    </w:p>
-    <w:p>
-      <w:pPr>
-        <w:pStyle w:val="ListParagraph"/>
-        <w:rPr>
-          <w:sz w:val="28"/>
-          <w:szCs w:val="28"/>
-        </w:rPr>
-      </w:pPr>
-    </w:p>
-    <w:p>
-      <w:pPr>
-        <w:pStyle w:val="ListParagraph"/>
-        <w:rPr>
-          <w:sz w:val="28"/>
-          <w:szCs w:val="28"/>
-        </w:rPr>
-      </w:pPr>
-    </w:p>
-    <w:p>
-      <w:pPr>
-        <w:pStyle w:val="ListParagraph"/>
-        <w:rPr>
-          <w:sz w:val="28"/>
-          <w:szCs w:val="28"/>
-        </w:rPr>
-      </w:pPr>
-    </w:p>
-    <w:p>
-      <w:pPr>
-        <w:pStyle w:val="ListParagraph"/>
+        <w:rPr>
+          <w:sz w:val="28"/>
+          <w:szCs w:val="28"/>
+        </w:rPr>
+      </w:pPr>
+    </w:p>
+    <w:p>
+      <w:pPr>
+        <w:rPr>
+          <w:sz w:val="28"/>
+          <w:szCs w:val="28"/>
+        </w:rPr>
+      </w:pPr>
+    </w:p>
+    <w:p>
+      <w:pPr>
+        <w:rPr>
+          <w:sz w:val="28"/>
+          <w:szCs w:val="28"/>
+        </w:rPr>
+      </w:pPr>
+    </w:p>
+    <w:p>
+      <w:pPr>
         <w:rPr>
           <w:b/>
           <w:bCs/>
           <w:sz w:val="28"/>
           <w:szCs w:val="28"/>
+          <w:u w:val="single"/>
         </w:rPr>
       </w:pPr>
       <w:r>
@@ -1008,9 +912,211 @@
           <w:bCs/>
           <w:sz w:val="28"/>
           <w:szCs w:val="28"/>
-        </w:rPr>
-        <w:t xml:space="preserve">References </w:t>
-      </w:r>
+          <w:u w:val="single"/>
+        </w:rPr>
+        <w:t xml:space="preserve">Database </w:t>
+      </w:r>
+    </w:p>
+    <w:p>
+      <w:pPr>
+        <w:pStyle w:val="ListParagraph"/>
+        <w:rPr>
+          <w:sz w:val="28"/>
+          <w:szCs w:val="28"/>
+        </w:rPr>
+      </w:pPr>
+    </w:p>
+    <w:p>
+      <w:pPr>
+        <w:pStyle w:val="ListParagraph"/>
+        <w:numPr>
+          <w:ilvl w:val="0"/>
+          <w:numId w:val="8"/>
+        </w:numPr>
+        <w:rPr>
+          <w:sz w:val="28"/>
+          <w:szCs w:val="28"/>
+        </w:rPr>
+      </w:pPr>
+      <w:r>
+        <w:rPr>
+          <w:sz w:val="28"/>
+          <w:szCs w:val="28"/>
+        </w:rPr>
+        <w:t>SQL Database: Stores user data, camera sensor data, and authentication information. May be hosted on AWS RDS for scalability and reliability.</w:t>
+      </w:r>
+    </w:p>
+    <w:p>
+      <w:pPr>
+        <w:pStyle w:val="ListParagraph"/>
+        <w:numPr>
+          <w:ilvl w:val="0"/>
+          <w:numId w:val="8"/>
+        </w:numPr>
+        <w:rPr>
+          <w:sz w:val="28"/>
+          <w:szCs w:val="28"/>
+        </w:rPr>
+      </w:pPr>
+      <w:r>
+        <w:rPr>
+          <w:sz w:val="28"/>
+          <w:szCs w:val="28"/>
+        </w:rPr>
+        <w:t xml:space="preserve">Reference from </w:t>
+      </w:r>
+      <w:hyperlink r:id="rId8" w:history="1">
+        <w:r>
+          <w:rPr>
+            <w:rStyle w:val="Hyperlink"/>
+            <w:sz w:val="28"/>
+            <w:szCs w:val="28"/>
+          </w:rPr>
+          <w:t>https://docs.aws.amazon.com/AmazonRDS/latest/UserGuide/CHAP_GettingStarted.CreatingConnecting.MySQL.html</w:t>
+        </w:r>
+      </w:hyperlink>
+    </w:p>
+    <w:p>
+      <w:pPr>
+        <w:pStyle w:val="ListParagraph"/>
+        <w:rPr>
+          <w:sz w:val="28"/>
+          <w:szCs w:val="28"/>
+        </w:rPr>
+      </w:pPr>
+    </w:p>
+    <w:p>
+      <w:pPr>
+        <w:pStyle w:val="ListParagraph"/>
+        <w:numPr>
+          <w:ilvl w:val="0"/>
+          <w:numId w:val="8"/>
+        </w:numPr>
+        <w:rPr>
+          <w:rFonts w:cstheme="minorHAnsi"/>
+          <w:sz w:val="26"/>
+          <w:szCs w:val="26"/>
+        </w:rPr>
+      </w:pPr>
+      <w:r>
+        <w:rPr>
+          <w:rFonts w:cstheme="minorHAnsi"/>
+          <w:color w:val="0F0F0F"/>
+          <w:sz w:val="26"/>
+          <w:szCs w:val="26"/>
+        </w:rPr>
+        <w:t>Encrypt data at rest using database-level encryption features.</w:t>
+      </w:r>
+    </w:p>
+    <w:p>
+      <w:pPr>
+        <w:pStyle w:val="ListParagraph"/>
+        <w:rPr>
+          <w:rFonts w:cstheme="minorHAnsi"/>
+          <w:sz w:val="26"/>
+          <w:szCs w:val="26"/>
+        </w:rPr>
+      </w:pPr>
+    </w:p>
+    <w:p>
+      <w:pPr>
+        <w:pStyle w:val="ListParagraph"/>
+        <w:rPr>
+          <w:rFonts w:cstheme="minorHAnsi"/>
+          <w:sz w:val="26"/>
+          <w:szCs w:val="26"/>
+        </w:rPr>
+      </w:pPr>
+    </w:p>
+    <w:p>
+      <w:pPr>
+        <w:pStyle w:val="ListParagraph"/>
+        <w:rPr>
+          <w:sz w:val="28"/>
+          <w:szCs w:val="28"/>
+        </w:rPr>
+      </w:pPr>
+    </w:p>
+    <w:p>
+      <w:pPr>
+        <w:pStyle w:val="ListParagraph"/>
+        <w:rPr>
+          <w:sz w:val="28"/>
+          <w:szCs w:val="28"/>
+        </w:rPr>
+      </w:pPr>
+    </w:p>
+    <w:p>
+      <w:pPr>
+        <w:pStyle w:val="ListParagraph"/>
+        <w:rPr>
+          <w:sz w:val="28"/>
+          <w:szCs w:val="28"/>
+        </w:rPr>
+      </w:pPr>
+    </w:p>
+    <w:p>
+      <w:pPr>
+        <w:pStyle w:val="ListParagraph"/>
+        <w:rPr>
+          <w:sz w:val="28"/>
+          <w:szCs w:val="28"/>
+        </w:rPr>
+      </w:pPr>
+    </w:p>
+    <w:p>
+      <w:pPr>
+        <w:pStyle w:val="ListParagraph"/>
+        <w:rPr>
+          <w:sz w:val="28"/>
+          <w:szCs w:val="28"/>
+        </w:rPr>
+      </w:pPr>
+    </w:p>
+    <w:p>
+      <w:pPr>
+        <w:pStyle w:val="ListParagraph"/>
+        <w:rPr>
+          <w:sz w:val="28"/>
+          <w:szCs w:val="28"/>
+        </w:rPr>
+      </w:pPr>
+    </w:p>
+    <w:p>
+      <w:pPr>
+        <w:pStyle w:val="ListParagraph"/>
+        <w:rPr>
+          <w:sz w:val="28"/>
+          <w:szCs w:val="28"/>
+        </w:rPr>
+      </w:pPr>
+    </w:p>
+    <w:p>
+      <w:pPr>
+        <w:pStyle w:val="ListParagraph"/>
+        <w:rPr>
+          <w:sz w:val="28"/>
+          <w:szCs w:val="28"/>
+        </w:rPr>
+      </w:pPr>
+    </w:p>
+    <w:p>
+      <w:pPr>
+        <w:pStyle w:val="ListParagraph"/>
+        <w:rPr>
+          <w:sz w:val="28"/>
+          <w:szCs w:val="28"/>
+        </w:rPr>
+      </w:pPr>
+    </w:p>
+    <w:p>
+      <w:pPr>
+        <w:pStyle w:val="ListParagraph"/>
+        <w:rPr>
+          <w:sz w:val="28"/>
+          <w:szCs w:val="28"/>
+        </w:rPr>
+      </w:pPr>
     </w:p>
     <w:p>
       <w:pPr>
@@ -1022,7 +1128,28 @@
           <w:szCs w:val="28"/>
         </w:rPr>
       </w:pPr>
-      <w:hyperlink r:id="rId8" w:history="1">
+      <w:r>
+        <w:rPr>
+          <w:b/>
+          <w:bCs/>
+          <w:sz w:val="28"/>
+          <w:szCs w:val="28"/>
+        </w:rPr>
+        <w:t xml:space="preserve">References </w:t>
+      </w:r>
+    </w:p>
+    <w:p>
+      <w:pPr>
+        <w:pStyle w:val="ListParagraph"/>
+        <w:rPr>
+          <w:rStyle w:val="Hyperlink"/>
+          <w:b/>
+          <w:bCs/>
+          <w:sz w:val="28"/>
+          <w:szCs w:val="28"/>
+        </w:rPr>
+      </w:pPr>
+      <w:hyperlink r:id="rId9" w:history="1">
         <w:r>
           <w:rPr>
             <w:rStyle w:val="Hyperlink"/>
@@ -1034,6 +1161,37 @@
           <w:t>https://www.simplilearn.com/tutorials/aws-tutorial/aws-ec2</w:t>
         </w:r>
       </w:hyperlink>
+    </w:p>
+    <w:p>
+      <w:pPr>
+        <w:pStyle w:val="ListParagraph"/>
+        <w:rPr>
+          <w:rStyle w:val="Hyperlink"/>
+          <w:sz w:val="28"/>
+          <w:szCs w:val="28"/>
+        </w:rPr>
+      </w:pPr>
+      <w:hyperlink r:id="rId10" w:history="1">
+        <w:r>
+          <w:rPr>
+            <w:rStyle w:val="Hyperlink"/>
+            <w:sz w:val="28"/>
+            <w:szCs w:val="28"/>
+          </w:rPr>
+          <w:t>https://docs.aws.amazon.com/AmazonRDS/latest/UserGuide/CHAP_GettingStarted.CreatingConnecting.MySQL.html</w:t>
+        </w:r>
+      </w:hyperlink>
+    </w:p>
+    <w:p>
+      <w:pPr>
+        <w:pStyle w:val="ListParagraph"/>
+        <w:rPr>
+          <w:b/>
+          <w:bCs/>
+          <w:sz w:val="28"/>
+          <w:szCs w:val="28"/>
+        </w:rPr>
+      </w:pPr>
     </w:p>
     <w:p>
       <w:pPr>
@@ -1382,6 +1540,232 @@
     </w:lvl>
   </w:abstractNum>
   <w:abstractNum w:abstractNumId="3" w15:restartNumberingAfterBreak="0">
+    <w:nsid w:val="3F876713"/>
+    <w:multiLevelType w:val="hybridMultilevel"/>
+    <w:tmpl w:val="155E4010"/>
+    <w:lvl w:ilvl="0" w:tplc="08090001">
+      <w:start w:val="1"/>
+      <w:numFmt w:val="bullet"/>
+      <w:lvlText w:val=""/>
+      <w:lvlJc w:val="left"/>
+      <w:pPr>
+        <w:ind w:left="1440" w:hanging="360"/>
+      </w:pPr>
+      <w:rPr>
+        <w:rFonts w:ascii="Symbol" w:hAnsi="Symbol" w:hint="default"/>
+      </w:rPr>
+    </w:lvl>
+    <w:lvl w:ilvl="1" w:tplc="08090003" w:tentative="1">
+      <w:start w:val="1"/>
+      <w:numFmt w:val="bullet"/>
+      <w:lvlText w:val="o"/>
+      <w:lvlJc w:val="left"/>
+      <w:pPr>
+        <w:ind w:left="2160" w:hanging="360"/>
+      </w:pPr>
+      <w:rPr>
+        <w:rFonts w:ascii="Courier New" w:hAnsi="Courier New" w:cs="Courier New" w:hint="default"/>
+      </w:rPr>
+    </w:lvl>
+    <w:lvl w:ilvl="2" w:tplc="08090005" w:tentative="1">
+      <w:start w:val="1"/>
+      <w:numFmt w:val="bullet"/>
+      <w:lvlText w:val=""/>
+      <w:lvlJc w:val="left"/>
+      <w:pPr>
+        <w:ind w:left="2880" w:hanging="360"/>
+      </w:pPr>
+      <w:rPr>
+        <w:rFonts w:ascii="Wingdings" w:hAnsi="Wingdings" w:hint="default"/>
+      </w:rPr>
+    </w:lvl>
+    <w:lvl w:ilvl="3" w:tplc="08090001" w:tentative="1">
+      <w:start w:val="1"/>
+      <w:numFmt w:val="bullet"/>
+      <w:lvlText w:val=""/>
+      <w:lvlJc w:val="left"/>
+      <w:pPr>
+        <w:ind w:left="3600" w:hanging="360"/>
+      </w:pPr>
+      <w:rPr>
+        <w:rFonts w:ascii="Symbol" w:hAnsi="Symbol" w:hint="default"/>
+      </w:rPr>
+    </w:lvl>
+    <w:lvl w:ilvl="4" w:tplc="08090003" w:tentative="1">
+      <w:start w:val="1"/>
+      <w:numFmt w:val="bullet"/>
+      <w:lvlText w:val="o"/>
+      <w:lvlJc w:val="left"/>
+      <w:pPr>
+        <w:ind w:left="4320" w:hanging="360"/>
+      </w:pPr>
+      <w:rPr>
+        <w:rFonts w:ascii="Courier New" w:hAnsi="Courier New" w:cs="Courier New" w:hint="default"/>
+      </w:rPr>
+    </w:lvl>
+    <w:lvl w:ilvl="5" w:tplc="08090005" w:tentative="1">
+      <w:start w:val="1"/>
+      <w:numFmt w:val="bullet"/>
+      <w:lvlText w:val=""/>
+      <w:lvlJc w:val="left"/>
+      <w:pPr>
+        <w:ind w:left="5040" w:hanging="360"/>
+      </w:pPr>
+      <w:rPr>
+        <w:rFonts w:ascii="Wingdings" w:hAnsi="Wingdings" w:hint="default"/>
+      </w:rPr>
+    </w:lvl>
+    <w:lvl w:ilvl="6" w:tplc="08090001" w:tentative="1">
+      <w:start w:val="1"/>
+      <w:numFmt w:val="bullet"/>
+      <w:lvlText w:val=""/>
+      <w:lvlJc w:val="left"/>
+      <w:pPr>
+        <w:ind w:left="5760" w:hanging="360"/>
+      </w:pPr>
+      <w:rPr>
+        <w:rFonts w:ascii="Symbol" w:hAnsi="Symbol" w:hint="default"/>
+      </w:rPr>
+    </w:lvl>
+    <w:lvl w:ilvl="7" w:tplc="08090003" w:tentative="1">
+      <w:start w:val="1"/>
+      <w:numFmt w:val="bullet"/>
+      <w:lvlText w:val="o"/>
+      <w:lvlJc w:val="left"/>
+      <w:pPr>
+        <w:ind w:left="6480" w:hanging="360"/>
+      </w:pPr>
+      <w:rPr>
+        <w:rFonts w:ascii="Courier New" w:hAnsi="Courier New" w:cs="Courier New" w:hint="default"/>
+      </w:rPr>
+    </w:lvl>
+    <w:lvl w:ilvl="8" w:tplc="08090005" w:tentative="1">
+      <w:start w:val="1"/>
+      <w:numFmt w:val="bullet"/>
+      <w:lvlText w:val=""/>
+      <w:lvlJc w:val="left"/>
+      <w:pPr>
+        <w:ind w:left="7200" w:hanging="360"/>
+      </w:pPr>
+      <w:rPr>
+        <w:rFonts w:ascii="Wingdings" w:hAnsi="Wingdings" w:hint="default"/>
+      </w:rPr>
+    </w:lvl>
+  </w:abstractNum>
+  <w:abstractNum w:abstractNumId="4" w15:restartNumberingAfterBreak="0">
+    <w:nsid w:val="47252431"/>
+    <w:multiLevelType w:val="hybridMultilevel"/>
+    <w:tmpl w:val="714CF800"/>
+    <w:lvl w:ilvl="0" w:tplc="08090001">
+      <w:start w:val="1"/>
+      <w:numFmt w:val="bullet"/>
+      <w:lvlText w:val=""/>
+      <w:lvlJc w:val="left"/>
+      <w:pPr>
+        <w:ind w:left="720" w:hanging="360"/>
+      </w:pPr>
+      <w:rPr>
+        <w:rFonts w:ascii="Symbol" w:hAnsi="Symbol" w:hint="default"/>
+      </w:rPr>
+    </w:lvl>
+    <w:lvl w:ilvl="1" w:tplc="08090003" w:tentative="1">
+      <w:start w:val="1"/>
+      <w:numFmt w:val="bullet"/>
+      <w:lvlText w:val="o"/>
+      <w:lvlJc w:val="left"/>
+      <w:pPr>
+        <w:ind w:left="1440" w:hanging="360"/>
+      </w:pPr>
+      <w:rPr>
+        <w:rFonts w:ascii="Courier New" w:hAnsi="Courier New" w:cs="Courier New" w:hint="default"/>
+      </w:rPr>
+    </w:lvl>
+    <w:lvl w:ilvl="2" w:tplc="08090005" w:tentative="1">
+      <w:start w:val="1"/>
+      <w:numFmt w:val="bullet"/>
+      <w:lvlText w:val=""/>
+      <w:lvlJc w:val="left"/>
+      <w:pPr>
+        <w:ind w:left="2160" w:hanging="360"/>
+      </w:pPr>
+      <w:rPr>
+        <w:rFonts w:ascii="Wingdings" w:hAnsi="Wingdings" w:hint="default"/>
+      </w:rPr>
+    </w:lvl>
+    <w:lvl w:ilvl="3" w:tplc="08090001" w:tentative="1">
+      <w:start w:val="1"/>
+      <w:numFmt w:val="bullet"/>
+      <w:lvlText w:val=""/>
+      <w:lvlJc w:val="left"/>
+      <w:pPr>
+        <w:ind w:left="2880" w:hanging="360"/>
+      </w:pPr>
+      <w:rPr>
+        <w:rFonts w:ascii="Symbol" w:hAnsi="Symbol" w:hint="default"/>
+      </w:rPr>
+    </w:lvl>
+    <w:lvl w:ilvl="4" w:tplc="08090003" w:tentative="1">
+      <w:start w:val="1"/>
+      <w:numFmt w:val="bullet"/>
+      <w:lvlText w:val="o"/>
+      <w:lvlJc w:val="left"/>
+      <w:pPr>
+        <w:ind w:left="3600" w:hanging="360"/>
+      </w:pPr>
+      <w:rPr>
+        <w:rFonts w:ascii="Courier New" w:hAnsi="Courier New" w:cs="Courier New" w:hint="default"/>
+      </w:rPr>
+    </w:lvl>
+    <w:lvl w:ilvl="5" w:tplc="08090005" w:tentative="1">
+      <w:start w:val="1"/>
+      <w:numFmt w:val="bullet"/>
+      <w:lvlText w:val=""/>
+      <w:lvlJc w:val="left"/>
+      <w:pPr>
+        <w:ind w:left="4320" w:hanging="360"/>
+      </w:pPr>
+      <w:rPr>
+        <w:rFonts w:ascii="Wingdings" w:hAnsi="Wingdings" w:hint="default"/>
+      </w:rPr>
+    </w:lvl>
+    <w:lvl w:ilvl="6" w:tplc="08090001" w:tentative="1">
+      <w:start w:val="1"/>
+      <w:numFmt w:val="bullet"/>
+      <w:lvlText w:val=""/>
+      <w:lvlJc w:val="left"/>
+      <w:pPr>
+        <w:ind w:left="5040" w:hanging="360"/>
+      </w:pPr>
+      <w:rPr>
+        <w:rFonts w:ascii="Symbol" w:hAnsi="Symbol" w:hint="default"/>
+      </w:rPr>
+    </w:lvl>
+    <w:lvl w:ilvl="7" w:tplc="08090003" w:tentative="1">
+      <w:start w:val="1"/>
+      <w:numFmt w:val="bullet"/>
+      <w:lvlText w:val="o"/>
+      <w:lvlJc w:val="left"/>
+      <w:pPr>
+        <w:ind w:left="5760" w:hanging="360"/>
+      </w:pPr>
+      <w:rPr>
+        <w:rFonts w:ascii="Courier New" w:hAnsi="Courier New" w:cs="Courier New" w:hint="default"/>
+      </w:rPr>
+    </w:lvl>
+    <w:lvl w:ilvl="8" w:tplc="08090005" w:tentative="1">
+      <w:start w:val="1"/>
+      <w:numFmt w:val="bullet"/>
+      <w:lvlText w:val=""/>
+      <w:lvlJc w:val="left"/>
+      <w:pPr>
+        <w:ind w:left="6480" w:hanging="360"/>
+      </w:pPr>
+      <w:rPr>
+        <w:rFonts w:ascii="Wingdings" w:hAnsi="Wingdings" w:hint="default"/>
+      </w:rPr>
+    </w:lvl>
+  </w:abstractNum>
+  <w:abstractNum w:abstractNumId="5" w15:restartNumberingAfterBreak="0">
     <w:nsid w:val="60DF1092"/>
     <w:multiLevelType w:val="hybridMultilevel"/>
     <w:tmpl w:val="D026D3C8"/>
@@ -1494,7 +1878,7 @@
       </w:rPr>
     </w:lvl>
   </w:abstractNum>
-  <w:abstractNum w:abstractNumId="4" w15:restartNumberingAfterBreak="0">
+  <w:abstractNum w:abstractNumId="6" w15:restartNumberingAfterBreak="0">
     <w:nsid w:val="680304CA"/>
     <w:multiLevelType w:val="hybridMultilevel"/>
     <w:tmpl w:val="F84CFDA6"/>
@@ -1607,7 +1991,7 @@
       </w:rPr>
     </w:lvl>
   </w:abstractNum>
-  <w:abstractNum w:abstractNumId="5" w15:restartNumberingAfterBreak="0">
+  <w:abstractNum w:abstractNumId="7" w15:restartNumberingAfterBreak="0">
     <w:nsid w:val="7B652DC8"/>
     <w:multiLevelType w:val="hybridMultilevel"/>
     <w:tmpl w:val="18CEE8F0"/>
@@ -1724,19 +2108,25 @@
     <w:abstractNumId w:val="1"/>
   </w:num>
   <w:num w:numId="2" w16cid:durableId="682780941">
-    <w:abstractNumId w:val="3"/>
+    <w:abstractNumId w:val="5"/>
   </w:num>
   <w:num w:numId="3" w16cid:durableId="872309619">
-    <w:abstractNumId w:val="5"/>
+    <w:abstractNumId w:val="7"/>
   </w:num>
   <w:num w:numId="4" w16cid:durableId="2106266548">
     <w:abstractNumId w:val="0"/>
   </w:num>
   <w:num w:numId="5" w16cid:durableId="1266886710">
-    <w:abstractNumId w:val="4"/>
+    <w:abstractNumId w:val="6"/>
   </w:num>
   <w:num w:numId="6" w16cid:durableId="469247619">
     <w:abstractNumId w:val="2"/>
+  </w:num>
+  <w:num w:numId="7" w16cid:durableId="249051084">
+    <w:abstractNumId w:val="3"/>
+  </w:num>
+  <w:num w:numId="8" w16cid:durableId="996032174">
+    <w:abstractNumId w:val="4"/>
   </w:num>
 </w:numbering>
 </file>
@@ -2513,23 +2903,6 @@
 </file>
 
 <file path=customXml/item1.xml><?xml version="1.0" encoding="utf-8"?>
-<p:properties xmlns:p="http://schemas.microsoft.com/office/2006/metadata/properties" xmlns:xsi="http://www.w3.org/2001/XMLSchema-instance" xmlns:pc="http://schemas.microsoft.com/office/infopath/2007/PartnerControls">
-  <documentManagement>
-    <_activity xmlns="6a407b7e-ed01-42f9-8bb8-1c511854baeb" xsi:nil="true"/>
-  </documentManagement>
-</p:properties>
-</file>
-
-<file path=customXml/item2.xml><?xml version="1.0" encoding="utf-8"?>
-<?mso-contentType ?>
-<FormTemplates xmlns="http://schemas.microsoft.com/sharepoint/v3/contenttype/forms">
-  <Display>DocumentLibraryForm</Display>
-  <Edit>DocumentLibraryForm</Edit>
-  <New>DocumentLibraryForm</New>
-</FormTemplates>
-</file>
-
-<file path=customXml/item3.xml><?xml version="1.0" encoding="utf-8"?>
 <ct:contentTypeSchema xmlns:ct="http://schemas.microsoft.com/office/2006/metadata/contentType" xmlns:ma="http://schemas.microsoft.com/office/2006/metadata/properties/metaAttributes" ct:_="" ma:_="" ma:contentTypeName="Document" ma:contentTypeID="0x01010071494BEF062E654ABFFB7E5B87732D5D" ma:contentTypeVersion="14" ma:contentTypeDescription="Create a new document." ma:contentTypeScope="" ma:versionID="41b2a1ec16e1761646ada0026acf8246">
   <xsd:schema xmlns:xsd="http://www.w3.org/2001/XMLSchema" xmlns:xs="http://www.w3.org/2001/XMLSchema" xmlns:p="http://schemas.microsoft.com/office/2006/metadata/properties" xmlns:ns3="6a407b7e-ed01-42f9-8bb8-1c511854baeb" xmlns:ns4="8c3d39b2-7cdc-4c06-a1a6-1bac000194c7" targetNamespace="http://schemas.microsoft.com/office/2006/metadata/properties" ma:root="true" ma:fieldsID="b9ccd6e4130c4a287890d0eeab04f68b" ns3:_="" ns4:_="">
     <xsd:import namespace="6a407b7e-ed01-42f9-8bb8-1c511854baeb"/>
@@ -2758,32 +3131,24 @@
 </ct:contentTypeSchema>
 </file>
 
-<file path=customXml/itemProps1.xml><?xml version="1.0" encoding="utf-8"?>
-<ds:datastoreItem xmlns:ds="http://schemas.openxmlformats.org/officeDocument/2006/customXml" ds:itemID="{6E816B6B-6D1B-4373-A8B9-73BFD60BB926}">
-  <ds:schemaRefs>
-    <ds:schemaRef ds:uri="http://purl.org/dc/dcmitype/"/>
-    <ds:schemaRef ds:uri="http://purl.org/dc/elements/1.1/"/>
-    <ds:schemaRef ds:uri="http://www.w3.org/XML/1998/namespace"/>
-    <ds:schemaRef ds:uri="6a407b7e-ed01-42f9-8bb8-1c511854baeb"/>
-    <ds:schemaRef ds:uri="http://schemas.microsoft.com/office/2006/metadata/properties"/>
-    <ds:schemaRef ds:uri="http://schemas.microsoft.com/office/2006/documentManagement/types"/>
-    <ds:schemaRef ds:uri="8c3d39b2-7cdc-4c06-a1a6-1bac000194c7"/>
-    <ds:schemaRef ds:uri="http://schemas.microsoft.com/office/infopath/2007/PartnerControls"/>
-    <ds:schemaRef ds:uri="http://schemas.openxmlformats.org/package/2006/metadata/core-properties"/>
-    <ds:schemaRef ds:uri="http://purl.org/dc/terms/"/>
-  </ds:schemaRefs>
-</ds:datastoreItem>
+<file path=customXml/item2.xml><?xml version="1.0" encoding="utf-8"?>
+<p:properties xmlns:p="http://schemas.microsoft.com/office/2006/metadata/properties" xmlns:xsi="http://www.w3.org/2001/XMLSchema-instance" xmlns:pc="http://schemas.microsoft.com/office/infopath/2007/PartnerControls">
+  <documentManagement>
+    <_activity xmlns="6a407b7e-ed01-42f9-8bb8-1c511854baeb" xsi:nil="true"/>
+  </documentManagement>
+</p:properties>
 </file>
 
-<file path=customXml/itemProps2.xml><?xml version="1.0" encoding="utf-8"?>
-<ds:datastoreItem xmlns:ds="http://schemas.openxmlformats.org/officeDocument/2006/customXml" ds:itemID="{4C40E080-D888-440D-8D0C-00ACD7C655ED}">
-  <ds:schemaRefs>
-    <ds:schemaRef ds:uri="http://schemas.microsoft.com/sharepoint/v3/contenttype/forms"/>
-  </ds:schemaRefs>
-</ds:datastoreItem>
+<file path=customXml/item3.xml><?xml version="1.0" encoding="utf-8"?>
+<?mso-contentType ?>
+<FormTemplates xmlns="http://schemas.microsoft.com/sharepoint/v3/contenttype/forms">
+  <Display>DocumentLibraryForm</Display>
+  <Edit>DocumentLibraryForm</Edit>
+  <New>DocumentLibraryForm</New>
+</FormTemplates>
 </file>
 
-<file path=customXml/itemProps3.xml><?xml version="1.0" encoding="utf-8"?>
+<file path=customXml/itemProps1.xml><?xml version="1.0" encoding="utf-8"?>
 <ds:datastoreItem xmlns:ds="http://schemas.openxmlformats.org/officeDocument/2006/customXml" ds:itemID="{9DC6E4BF-7223-4504-BA02-1FB5D3B113FD}">
   <ds:schemaRefs>
     <ds:schemaRef ds:uri="http://schemas.microsoft.com/office/2006/metadata/contentType"/>
@@ -2800,4 +3165,22 @@
     <ds:schemaRef ds:uri="http://schemas.microsoft.com/internal/obd"/>
   </ds:schemaRefs>
 </ds:datastoreItem>
+</file>
+
+<file path=customXml/itemProps2.xml><?xml version="1.0" encoding="utf-8"?>
+<ds:datastoreItem xmlns:ds="http://schemas.openxmlformats.org/officeDocument/2006/customXml" ds:itemID="{6E816B6B-6D1B-4373-A8B9-73BFD60BB926}">
+  <ds:schemaRefs>
+    <ds:schemaRef ds:uri="http://schemas.microsoft.com/office/2006/metadata/properties"/>
+    <ds:schemaRef ds:uri="http://schemas.microsoft.com/office/infopath/2007/PartnerControls"/>
+    <ds:schemaRef ds:uri="6a407b7e-ed01-42f9-8bb8-1c511854baeb"/>
+  </ds:schemaRefs>
+</ds:datastoreItem>
+</file>
+
+<file path=customXml/itemProps3.xml><?xml version="1.0" encoding="utf-8"?>
+<ds:datastoreItem xmlns:ds="http://schemas.openxmlformats.org/officeDocument/2006/customXml" ds:itemID="{4C40E080-D888-440D-8D0C-00ACD7C655ED}">
+  <ds:schemaRefs>
+    <ds:schemaRef ds:uri="http://schemas.microsoft.com/sharepoint/v3/contenttype/forms"/>
+  </ds:schemaRefs>
+</ds:datastoreItem>
 </file>
</xml_diff>